<commit_message>
Documentacion REST - 17/10/2021
</commit_message>
<xml_diff>
--- a/doc/DocumentoDiseño_AppWEB.DOCX
+++ b/doc/DocumentoDiseño_AppWEB.DOCX
@@ -534,7 +534,7 @@
                 <w:noProof/>
                 <w:webHidden/>
               </w:rPr>
-              <w:t>4</w:t>
+              <w:t>5</w:t>
             </w:r>
             <w:r>
               <w:rPr>
@@ -604,7 +604,7 @@
                 <w:noProof/>
                 <w:webHidden/>
               </w:rPr>
-              <w:t>4</w:t>
+              <w:t>5</w:t>
             </w:r>
             <w:r>
               <w:rPr>
@@ -674,7 +674,7 @@
                 <w:noProof/>
                 <w:webHidden/>
               </w:rPr>
-              <w:t>4</w:t>
+              <w:t>5</w:t>
             </w:r>
             <w:r>
               <w:rPr>
@@ -744,7 +744,7 @@
                 <w:noProof/>
                 <w:webHidden/>
               </w:rPr>
-              <w:t>4</w:t>
+              <w:t>5</w:t>
             </w:r>
             <w:r>
               <w:rPr>
@@ -976,7 +976,7 @@
             <w:noProof/>
             <w:webHidden/>
           </w:rPr>
-          <w:t>4</w:t>
+          <w:t>5</w:t>
         </w:r>
         <w:r>
           <w:rPr>
@@ -1044,7 +1044,7 @@
             <w:noProof/>
             <w:webHidden/>
           </w:rPr>
-          <w:t>5</w:t>
+          <w:t>6</w:t>
         </w:r>
         <w:r>
           <w:rPr>
@@ -1401,8 +1401,13 @@
       <w:pPr>
         <w:ind w:firstLine="708"/>
       </w:pPr>
-      <w:r>
-        <w:t xml:space="preserve">mensaje:”ok”, </w:t>
+      <w:proofErr w:type="spellStart"/>
+      <w:r>
+        <w:t>mensaje:”ok</w:t>
+      </w:r>
+      <w:proofErr w:type="spellEnd"/>
+      <w:r>
+        <w:t xml:space="preserve">”, </w:t>
       </w:r>
     </w:p>
     <w:p>
@@ -1414,7 +1419,63 @@
       </w:r>
       <w:bookmarkStart w:id="15" w:name="_Hlk83225667"/>
       <w:r>
-        <w:t>{medicion_id:””, medicion_fecha:””, medición_latitud:””, medicion_longitud: “”, medicion_valor: “”, usuario_id:””,  sensor_id:””}</w:t>
+        <w:t>{</w:t>
+      </w:r>
+      <w:proofErr w:type="spellStart"/>
+      <w:r>
+        <w:t>medicion_id</w:t>
+      </w:r>
+      <w:proofErr w:type="spellEnd"/>
+      <w:r>
+        <w:t xml:space="preserve">:””, </w:t>
+      </w:r>
+      <w:proofErr w:type="spellStart"/>
+      <w:r>
+        <w:t>medicion_fecha</w:t>
+      </w:r>
+      <w:proofErr w:type="spellEnd"/>
+      <w:r>
+        <w:t xml:space="preserve">:””, </w:t>
+      </w:r>
+      <w:proofErr w:type="spellStart"/>
+      <w:r>
+        <w:t>medición_latitud</w:t>
+      </w:r>
+      <w:proofErr w:type="spellEnd"/>
+      <w:r>
+        <w:t xml:space="preserve">:””, </w:t>
+      </w:r>
+      <w:proofErr w:type="spellStart"/>
+      <w:r>
+        <w:t>medicion_longitud</w:t>
+      </w:r>
+      <w:proofErr w:type="spellEnd"/>
+      <w:r>
+        <w:t xml:space="preserve">: “”, </w:t>
+      </w:r>
+      <w:proofErr w:type="spellStart"/>
+      <w:r>
+        <w:t>medicion_valor</w:t>
+      </w:r>
+      <w:proofErr w:type="spellEnd"/>
+      <w:r>
+        <w:t xml:space="preserve">: “”, </w:t>
+      </w:r>
+      <w:proofErr w:type="spellStart"/>
+      <w:r>
+        <w:t>usuario_id</w:t>
+      </w:r>
+      <w:proofErr w:type="spellEnd"/>
+      <w:r>
+        <w:t xml:space="preserve">:””,  </w:t>
+      </w:r>
+      <w:proofErr w:type="spellStart"/>
+      <w:r>
+        <w:t>sensor_id</w:t>
+      </w:r>
+      <w:proofErr w:type="spellEnd"/>
+      <w:r>
+        <w:t>:””}</w:t>
       </w:r>
       <w:bookmarkEnd w:id="15"/>
       <w:r>
@@ -1505,8 +1566,13 @@
       <w:pPr>
         <w:ind w:firstLine="708"/>
       </w:pPr>
-      <w:r>
-        <w:t xml:space="preserve">mensaje:”ok”, </w:t>
+      <w:proofErr w:type="spellStart"/>
+      <w:r>
+        <w:t>mensaje:”ok</w:t>
+      </w:r>
+      <w:proofErr w:type="spellEnd"/>
+      <w:r>
+        <w:t xml:space="preserve">”, </w:t>
       </w:r>
     </w:p>
     <w:p>
@@ -1514,7 +1580,63 @@
         <w:ind w:firstLine="708"/>
       </w:pPr>
       <w:r>
-        <w:t>datos: [ {medicion_id:””, medicion_fecha:””, medición_latitud:””, medicion_longitud: “”, medicion_valor: “”, usuario_id:””,  sensor_id:””}, …, {..} ]</w:t>
+        <w:t>datos: [ {</w:t>
+      </w:r>
+      <w:proofErr w:type="spellStart"/>
+      <w:r>
+        <w:t>medicion_id</w:t>
+      </w:r>
+      <w:proofErr w:type="spellEnd"/>
+      <w:r>
+        <w:t xml:space="preserve">:””, </w:t>
+      </w:r>
+      <w:proofErr w:type="spellStart"/>
+      <w:r>
+        <w:t>medicion_fecha</w:t>
+      </w:r>
+      <w:proofErr w:type="spellEnd"/>
+      <w:r>
+        <w:t xml:space="preserve">:””, </w:t>
+      </w:r>
+      <w:proofErr w:type="spellStart"/>
+      <w:r>
+        <w:t>medición_latitud</w:t>
+      </w:r>
+      <w:proofErr w:type="spellEnd"/>
+      <w:r>
+        <w:t xml:space="preserve">:””, </w:t>
+      </w:r>
+      <w:proofErr w:type="spellStart"/>
+      <w:r>
+        <w:t>medicion_longitud</w:t>
+      </w:r>
+      <w:proofErr w:type="spellEnd"/>
+      <w:r>
+        <w:t xml:space="preserve">: “”, </w:t>
+      </w:r>
+      <w:proofErr w:type="spellStart"/>
+      <w:r>
+        <w:t>medicion_valor</w:t>
+      </w:r>
+      <w:proofErr w:type="spellEnd"/>
+      <w:r>
+        <w:t xml:space="preserve">: “”, </w:t>
+      </w:r>
+      <w:proofErr w:type="spellStart"/>
+      <w:r>
+        <w:t>usuario_id</w:t>
+      </w:r>
+      <w:proofErr w:type="spellEnd"/>
+      <w:r>
+        <w:t xml:space="preserve">:””,  </w:t>
+      </w:r>
+      <w:proofErr w:type="spellStart"/>
+      <w:r>
+        <w:t>sensor_id</w:t>
+      </w:r>
+      <w:proofErr w:type="spellEnd"/>
+      <w:r>
+        <w:t>:””}, …, {..} ]</w:t>
       </w:r>
     </w:p>
     <w:p>
@@ -1594,13 +1716,58 @@
         <w:t>{res: [</w:t>
       </w:r>
       <w:r>
-        <w:t xml:space="preserve">{medicion_id:””, </w:t>
-      </w:r>
+        <w:t xml:space="preserve">{ </w:t>
+      </w:r>
+      <w:proofErr w:type="spellStart"/>
       <w:r>
         <w:t>medicion_</w:t>
       </w:r>
       <w:r>
-        <w:t>fecha:””, medición_latitud:””, medicion_longitud: “”, medicion_valor: “”, usuario_id:””,  sensor_id:””}</w:t>
+        <w:t>fecha</w:t>
+      </w:r>
+      <w:proofErr w:type="spellEnd"/>
+      <w:r>
+        <w:t xml:space="preserve">:””, </w:t>
+      </w:r>
+      <w:proofErr w:type="spellStart"/>
+      <w:r>
+        <w:t>medición_latitud</w:t>
+      </w:r>
+      <w:proofErr w:type="spellEnd"/>
+      <w:r>
+        <w:t xml:space="preserve">:””, </w:t>
+      </w:r>
+      <w:proofErr w:type="spellStart"/>
+      <w:r>
+        <w:t>medicion_longitud</w:t>
+      </w:r>
+      <w:proofErr w:type="spellEnd"/>
+      <w:r>
+        <w:t xml:space="preserve">: “”, </w:t>
+      </w:r>
+      <w:proofErr w:type="spellStart"/>
+      <w:r>
+        <w:t>medicion_valor</w:t>
+      </w:r>
+      <w:proofErr w:type="spellEnd"/>
+      <w:r>
+        <w:t xml:space="preserve">: “”, </w:t>
+      </w:r>
+      <w:proofErr w:type="spellStart"/>
+      <w:r>
+        <w:t>usuario_id</w:t>
+      </w:r>
+      <w:proofErr w:type="spellEnd"/>
+      <w:r>
+        <w:t xml:space="preserve">:””,  </w:t>
+      </w:r>
+      <w:proofErr w:type="spellStart"/>
+      <w:r>
+        <w:t>sensor_id</w:t>
+      </w:r>
+      <w:proofErr w:type="spellEnd"/>
+      <w:r>
+        <w:t>:””}</w:t>
       </w:r>
       <w:r>
         <w:t>, … ]}</w:t>
@@ -1639,7 +1806,15 @@
         <w:ind w:firstLine="708"/>
       </w:pPr>
       <w:r>
-        <w:t xml:space="preserve">mensaje:”Medicion publicada correctamente”, </w:t>
+        <w:t>mensaje:”</w:t>
+      </w:r>
+      <w:proofErr w:type="spellStart"/>
+      <w:r>
+        <w:t>Medicion</w:t>
+      </w:r>
+      <w:proofErr w:type="spellEnd"/>
+      <w:r>
+        <w:t xml:space="preserve"> publicada correctamente”, </w:t>
       </w:r>
     </w:p>
     <w:p>

</xml_diff>